<commit_message>
🐛 escape url characters
</commit_message>
<xml_diff>
--- a/docs/generated/mycatalog.docx
+++ b/docs/generated/mycatalog.docx
@@ -1194,7 +1194,7 @@
       </w:r>
       <w:hyperlink r:id="rId24">
         <w:r>
-          <w:t>https://cloud.ibm.com/docs/vpc?topic=vpc-about-bare-metal-servers&amp;interface=ui</w:t>
+          <w:t>https://cloud.ibm.com/docs/vpc?topic=vpc-about-bare-metal-servers&amp;amp;interface=ui</w:t>
         </w:r>
       </w:hyperlink>
       <w:r>
@@ -9810,7 +9810,7 @@
       </w:r>
       <w:hyperlink r:id="rId168">
         <w:r>
-          <w:t>https://cloud.ibm.com/docs/vpc?topic=vpc-file-storage-create&amp;interface=ui</w:t>
+          <w:t>https://cloud.ibm.com/docs/vpc?topic=vpc-file-storage-create&amp;amp;interface=ui</w:t>
         </w:r>
       </w:hyperlink>
       <w:r>
@@ -23702,7 +23702,7 @@
       </w:r>
       <w:hyperlink r:id="rId414">
         <w:r>
-          <w:t>https://dataplatform.cloud.ibm.com/docs/content/wsj/model/wos-provision-launch.html?context=wx&amp;audience=wdp</w:t>
+          <w:t>https://dataplatform.cloud.ibm.com/docs/content/wsj/model/wos-provision-launch.html?context=wx&amp;amp;audience=wdp</w:t>
         </w:r>
       </w:hyperlink>
       <w:r>

</xml_diff>